<commit_message>
ItemRepeater one-paragraph wrapping fix
</commit_message>
<xml_diff>
--- a/TsSoft.Docx.TemplateEngine.Test/ItemRepeaterNestedInOneParagraph.docx
+++ b/TsSoft.Docx.TemplateEngine.Test/ItemRepeaterNestedInOneParagraph.docx
@@ -478,6 +478,9 @@
           <w:p>
             <w:pPr>
               <w:jc w:val="center"/>
+              <w:rPr>
+                <w:lang w:val="en-US"/>
+              </w:rPr>
             </w:pPr>
             <w:sdt>
               <w:sdtPr>
@@ -512,6 +515,9 @@
           <w:p>
             <w:pPr>
               <w:jc w:val="center"/>
+              <w:rPr>
+                <w:lang w:val="en-US"/>
+              </w:rPr>
             </w:pPr>
             <w:sdt>
               <w:sdtPr>
@@ -528,24 +534,22 @@
                 <w:text/>
               </w:sdtPr>
               <w:sdtContent>
-                <w:proofErr w:type="gramStart"/>
                 <w:r>
                   <w:rPr>
                     <w:lang w:val="en-US"/>
                   </w:rPr>
-                  <w:t>./</w:t>
+                  <w:t>./addinfo</w:t>
                 </w:r>
-                <w:proofErr w:type="spellStart"/>
-                <w:proofErr w:type="gramEnd"/>
-                <w:r>
-                  <w:rPr>
-                    <w:lang w:val="en-US"/>
-                  </w:rPr>
-                  <w:t>addinfo</w:t>
-                </w:r>
-                <w:proofErr w:type="spellEnd"/>
               </w:sdtContent>
             </w:sdt>
+          </w:p>
+          <w:p>
+            <w:pPr>
+              <w:jc w:val="center"/>
+              <w:rPr>
+                <w:lang w:val="en-US"/>
+              </w:rPr>
+            </w:pPr>
             <w:sdt>
               <w:sdtPr>
                 <w:rPr>
@@ -585,22 +589,12 @@
                 <w:text/>
               </w:sdtPr>
               <w:sdtContent>
-                <w:proofErr w:type="gramStart"/>
                 <w:r>
                   <w:rPr>
                     <w:lang w:val="en-US"/>
                   </w:rPr>
-                  <w:t>./</w:t>
+                  <w:t>./TextInfo</w:t>
                 </w:r>
-                <w:proofErr w:type="spellStart"/>
-                <w:proofErr w:type="gramEnd"/>
-                <w:r>
-                  <w:rPr>
-                    <w:lang w:val="en-US"/>
-                  </w:rPr>
-                  <w:t>TextInfo</w:t>
-                </w:r>
-                <w:proofErr w:type="spellEnd"/>
               </w:sdtContent>
             </w:sdt>
             <w:sdt>
@@ -619,10 +613,7 @@
               </w:sdtPr>
               <w:sdtContent>
                 <w:r>
-                  <w:rPr>
-                    <w:lang w:val="en-US"/>
-                  </w:rPr>
-                  <w:t>.</w:t>
+                  <w:t>'    '</w:t>
                 </w:r>
               </w:sdtContent>
             </w:sdt>
@@ -1155,7 +1146,7 @@
       <w:docPartBody>
         <w:p>
           <w:pPr>
-            <w:pStyle w:val="34FF3303FCD04D6FBEE17B4FE1BE11E316"/>
+            <w:pStyle w:val="34FF3303FCD04D6FBEE17B4FE1BE11E318"/>
           </w:pPr>
           <w:r>
             <w:rPr>
@@ -1184,7 +1175,7 @@
       <w:docPartBody>
         <w:p>
           <w:pPr>
-            <w:pStyle w:val="DD20BE96C1704BF9AE12C50F8FA432D216"/>
+            <w:pStyle w:val="DD20BE96C1704BF9AE12C50F8FA432D218"/>
           </w:pPr>
           <w:r>
             <w:rPr>
@@ -1213,7 +1204,7 @@
       <w:docPartBody>
         <w:p>
           <w:pPr>
-            <w:pStyle w:val="11A81421E18D469198FD2AFE00B5C5DC16"/>
+            <w:pStyle w:val="11A81421E18D469198FD2AFE00B5C5DC18"/>
           </w:pPr>
           <w:r>
             <w:rPr>
@@ -1254,7 +1245,7 @@
       <w:docPartBody>
         <w:p>
           <w:pPr>
-            <w:pStyle w:val="725DF4FFBF7B41A49CACE6F68FC9405717"/>
+            <w:pStyle w:val="725DF4FFBF7B41A49CACE6F68FC9405719"/>
           </w:pPr>
           <w:r>
             <w:rPr>
@@ -1283,7 +1274,7 @@
       <w:docPartBody>
         <w:p>
           <w:pPr>
-            <w:pStyle w:val="1D78EB18FC7A447CAA942B73845A2CE515"/>
+            <w:pStyle w:val="1D78EB18FC7A447CAA942B73845A2CE517"/>
           </w:pPr>
           <w:r>
             <w:rPr>
@@ -1313,7 +1304,7 @@
       <w:docPartBody>
         <w:p>
           <w:pPr>
-            <w:pStyle w:val="A5F8E073F68B4179B0A50ECFB5081DA215"/>
+            <w:pStyle w:val="A5F8E073F68B4179B0A50ECFB5081DA217"/>
           </w:pPr>
           <w:r>
             <w:rPr>
@@ -1342,7 +1333,7 @@
       <w:docPartBody>
         <w:p>
           <w:pPr>
-            <w:pStyle w:val="4D5F7A4CD7CF418AB392B52B08CE620D15"/>
+            <w:pStyle w:val="4D5F7A4CD7CF418AB392B52B08CE620D17"/>
           </w:pPr>
           <w:r>
             <w:rPr>
@@ -1371,7 +1362,7 @@
       <w:docPartBody>
         <w:p>
           <w:pPr>
-            <w:pStyle w:val="2B0B7A5956044BBB8B551AE3ACDD72FB15"/>
+            <w:pStyle w:val="2B0B7A5956044BBB8B551AE3ACDD72FB17"/>
           </w:pPr>
           <w:r>
             <w:rPr>
@@ -1400,7 +1391,7 @@
       <w:docPartBody>
         <w:p>
           <w:pPr>
-            <w:pStyle w:val="4F1C2C89CA854A648D6D56EA2815D7BB9"/>
+            <w:pStyle w:val="4F1C2C89CA854A648D6D56EA2815D7BB11"/>
           </w:pPr>
           <w:r>
             <w:rPr>
@@ -1429,7 +1420,7 @@
       <w:docPartBody>
         <w:p>
           <w:pPr>
-            <w:pStyle w:val="4AAD976DCA8B4026BE0B0446CADDFC679"/>
+            <w:pStyle w:val="4AAD976DCA8B4026BE0B0446CADDFC6711"/>
           </w:pPr>
           <w:r>
             <w:rPr>
@@ -1459,7 +1450,7 @@
       <w:docPartBody>
         <w:p>
           <w:pPr>
-            <w:pStyle w:val="4922B966FC53442F9EEA4480792543629"/>
+            <w:pStyle w:val="4922B966FC53442F9EEA44807925436211"/>
           </w:pPr>
           <w:r>
             <w:rPr>
@@ -1488,7 +1479,7 @@
       <w:docPartBody>
         <w:p>
           <w:pPr>
-            <w:pStyle w:val="0F44E0A5811C4917903B7857A6BC7B849"/>
+            <w:pStyle w:val="0F44E0A5811C4917903B7857A6BC7B8411"/>
           </w:pPr>
           <w:r>
             <w:rPr>
@@ -1517,7 +1508,7 @@
       <w:docPartBody>
         <w:p>
           <w:pPr>
-            <w:pStyle w:val="66BB557C45C34924B696111FAB73A7A34"/>
+            <w:pStyle w:val="66BB557C45C34924B696111FAB73A7A36"/>
           </w:pPr>
           <w:r>
             <w:rPr>
@@ -1578,6 +1569,7 @@
     <w:rsidRoot w:val="00D2015C"/>
     <w:rsid w:val="000D422A"/>
     <w:rsid w:val="00263E25"/>
+    <w:rsid w:val="002F6F1A"/>
     <w:rsid w:val="003E7156"/>
     <w:rsid w:val="0057505F"/>
     <w:rsid w:val="005931EB"/>
@@ -1587,6 +1579,7 @@
     <w:rsid w:val="008245D7"/>
     <w:rsid w:val="008446E4"/>
     <w:rsid w:val="008D1E69"/>
+    <w:rsid w:val="008F5A1B"/>
     <w:rsid w:val="009921B4"/>
     <w:rsid w:val="00BC685B"/>
     <w:rsid w:val="00D2015C"/>
@@ -1809,7 +1802,7 @@
     <w:basedOn w:val="a0"/>
     <w:uiPriority w:val="99"/>
     <w:semiHidden/>
-    <w:rsid w:val="008245D7"/>
+    <w:rsid w:val="008F5A1B"/>
     <w:rPr>
       <w:color w:val="808080"/>
     </w:rPr>
@@ -3233,6 +3226,214 @@
   <w:style w:type="paragraph" w:customStyle="1" w:styleId="2B0B7A5956044BBB8B551AE3ACDD72FB15">
     <w:name w:val="2B0B7A5956044BBB8B551AE3ACDD72FB15"/>
     <w:rsid w:val="008245D7"/>
+    <w:rPr>
+      <w:rFonts w:eastAsiaTheme="minorHAnsi"/>
+      <w:lang w:eastAsia="en-US"/>
+    </w:rPr>
+  </w:style>
+  <w:style w:type="paragraph" w:customStyle="1" w:styleId="725DF4FFBF7B41A49CACE6F68FC9405718">
+    <w:name w:val="725DF4FFBF7B41A49CACE6F68FC9405718"/>
+    <w:rsid w:val="002F6F1A"/>
+    <w:rPr>
+      <w:rFonts w:eastAsiaTheme="minorHAnsi"/>
+      <w:lang w:eastAsia="en-US"/>
+    </w:rPr>
+  </w:style>
+  <w:style w:type="paragraph" w:customStyle="1" w:styleId="34FF3303FCD04D6FBEE17B4FE1BE11E317">
+    <w:name w:val="34FF3303FCD04D6FBEE17B4FE1BE11E317"/>
+    <w:rsid w:val="002F6F1A"/>
+    <w:rPr>
+      <w:rFonts w:eastAsiaTheme="minorHAnsi"/>
+      <w:lang w:eastAsia="en-US"/>
+    </w:rPr>
+  </w:style>
+  <w:style w:type="paragraph" w:customStyle="1" w:styleId="DD20BE96C1704BF9AE12C50F8FA432D217">
+    <w:name w:val="DD20BE96C1704BF9AE12C50F8FA432D217"/>
+    <w:rsid w:val="002F6F1A"/>
+    <w:rPr>
+      <w:rFonts w:eastAsiaTheme="minorHAnsi"/>
+      <w:lang w:eastAsia="en-US"/>
+    </w:rPr>
+  </w:style>
+  <w:style w:type="paragraph" w:customStyle="1" w:styleId="11A81421E18D469198FD2AFE00B5C5DC17">
+    <w:name w:val="11A81421E18D469198FD2AFE00B5C5DC17"/>
+    <w:rsid w:val="002F6F1A"/>
+    <w:rPr>
+      <w:rFonts w:eastAsiaTheme="minorHAnsi"/>
+      <w:lang w:eastAsia="en-US"/>
+    </w:rPr>
+  </w:style>
+  <w:style w:type="paragraph" w:customStyle="1" w:styleId="1D78EB18FC7A447CAA942B73845A2CE516">
+    <w:name w:val="1D78EB18FC7A447CAA942B73845A2CE516"/>
+    <w:rsid w:val="002F6F1A"/>
+    <w:rPr>
+      <w:rFonts w:eastAsiaTheme="minorHAnsi"/>
+      <w:lang w:eastAsia="en-US"/>
+    </w:rPr>
+  </w:style>
+  <w:style w:type="paragraph" w:customStyle="1" w:styleId="A5F8E073F68B4179B0A50ECFB5081DA216">
+    <w:name w:val="A5F8E073F68B4179B0A50ECFB5081DA216"/>
+    <w:rsid w:val="002F6F1A"/>
+    <w:rPr>
+      <w:rFonts w:eastAsiaTheme="minorHAnsi"/>
+      <w:lang w:eastAsia="en-US"/>
+    </w:rPr>
+  </w:style>
+  <w:style w:type="paragraph" w:customStyle="1" w:styleId="4F1C2C89CA854A648D6D56EA2815D7BB10">
+    <w:name w:val="4F1C2C89CA854A648D6D56EA2815D7BB10"/>
+    <w:rsid w:val="002F6F1A"/>
+    <w:rPr>
+      <w:rFonts w:eastAsiaTheme="minorHAnsi"/>
+      <w:lang w:eastAsia="en-US"/>
+    </w:rPr>
+  </w:style>
+  <w:style w:type="paragraph" w:customStyle="1" w:styleId="4AAD976DCA8B4026BE0B0446CADDFC6710">
+    <w:name w:val="4AAD976DCA8B4026BE0B0446CADDFC6710"/>
+    <w:rsid w:val="002F6F1A"/>
+    <w:rPr>
+      <w:rFonts w:eastAsiaTheme="minorHAnsi"/>
+      <w:lang w:eastAsia="en-US"/>
+    </w:rPr>
+  </w:style>
+  <w:style w:type="paragraph" w:customStyle="1" w:styleId="4922B966FC53442F9EEA44807925436210">
+    <w:name w:val="4922B966FC53442F9EEA44807925436210"/>
+    <w:rsid w:val="002F6F1A"/>
+    <w:rPr>
+      <w:rFonts w:eastAsiaTheme="minorHAnsi"/>
+      <w:lang w:eastAsia="en-US"/>
+    </w:rPr>
+  </w:style>
+  <w:style w:type="paragraph" w:customStyle="1" w:styleId="0F44E0A5811C4917903B7857A6BC7B8410">
+    <w:name w:val="0F44E0A5811C4917903B7857A6BC7B8410"/>
+    <w:rsid w:val="002F6F1A"/>
+    <w:rPr>
+      <w:rFonts w:eastAsiaTheme="minorHAnsi"/>
+      <w:lang w:eastAsia="en-US"/>
+    </w:rPr>
+  </w:style>
+  <w:style w:type="paragraph" w:customStyle="1" w:styleId="66BB557C45C34924B696111FAB73A7A35">
+    <w:name w:val="66BB557C45C34924B696111FAB73A7A35"/>
+    <w:rsid w:val="002F6F1A"/>
+    <w:rPr>
+      <w:rFonts w:eastAsiaTheme="minorHAnsi"/>
+      <w:lang w:eastAsia="en-US"/>
+    </w:rPr>
+  </w:style>
+  <w:style w:type="paragraph" w:customStyle="1" w:styleId="4D5F7A4CD7CF418AB392B52B08CE620D16">
+    <w:name w:val="4D5F7A4CD7CF418AB392B52B08CE620D16"/>
+    <w:rsid w:val="002F6F1A"/>
+    <w:rPr>
+      <w:rFonts w:eastAsiaTheme="minorHAnsi"/>
+      <w:lang w:eastAsia="en-US"/>
+    </w:rPr>
+  </w:style>
+  <w:style w:type="paragraph" w:customStyle="1" w:styleId="2B0B7A5956044BBB8B551AE3ACDD72FB16">
+    <w:name w:val="2B0B7A5956044BBB8B551AE3ACDD72FB16"/>
+    <w:rsid w:val="002F6F1A"/>
+    <w:rPr>
+      <w:rFonts w:eastAsiaTheme="minorHAnsi"/>
+      <w:lang w:eastAsia="en-US"/>
+    </w:rPr>
+  </w:style>
+  <w:style w:type="paragraph" w:customStyle="1" w:styleId="725DF4FFBF7B41A49CACE6F68FC9405719">
+    <w:name w:val="725DF4FFBF7B41A49CACE6F68FC9405719"/>
+    <w:rsid w:val="008F5A1B"/>
+    <w:rPr>
+      <w:rFonts w:eastAsiaTheme="minorHAnsi"/>
+      <w:lang w:eastAsia="en-US"/>
+    </w:rPr>
+  </w:style>
+  <w:style w:type="paragraph" w:customStyle="1" w:styleId="34FF3303FCD04D6FBEE17B4FE1BE11E318">
+    <w:name w:val="34FF3303FCD04D6FBEE17B4FE1BE11E318"/>
+    <w:rsid w:val="008F5A1B"/>
+    <w:rPr>
+      <w:rFonts w:eastAsiaTheme="minorHAnsi"/>
+      <w:lang w:eastAsia="en-US"/>
+    </w:rPr>
+  </w:style>
+  <w:style w:type="paragraph" w:customStyle="1" w:styleId="DD20BE96C1704BF9AE12C50F8FA432D218">
+    <w:name w:val="DD20BE96C1704BF9AE12C50F8FA432D218"/>
+    <w:rsid w:val="008F5A1B"/>
+    <w:rPr>
+      <w:rFonts w:eastAsiaTheme="minorHAnsi"/>
+      <w:lang w:eastAsia="en-US"/>
+    </w:rPr>
+  </w:style>
+  <w:style w:type="paragraph" w:customStyle="1" w:styleId="11A81421E18D469198FD2AFE00B5C5DC18">
+    <w:name w:val="11A81421E18D469198FD2AFE00B5C5DC18"/>
+    <w:rsid w:val="008F5A1B"/>
+    <w:rPr>
+      <w:rFonts w:eastAsiaTheme="minorHAnsi"/>
+      <w:lang w:eastAsia="en-US"/>
+    </w:rPr>
+  </w:style>
+  <w:style w:type="paragraph" w:customStyle="1" w:styleId="1D78EB18FC7A447CAA942B73845A2CE517">
+    <w:name w:val="1D78EB18FC7A447CAA942B73845A2CE517"/>
+    <w:rsid w:val="008F5A1B"/>
+    <w:rPr>
+      <w:rFonts w:eastAsiaTheme="minorHAnsi"/>
+      <w:lang w:eastAsia="en-US"/>
+    </w:rPr>
+  </w:style>
+  <w:style w:type="paragraph" w:customStyle="1" w:styleId="A5F8E073F68B4179B0A50ECFB5081DA217">
+    <w:name w:val="A5F8E073F68B4179B0A50ECFB5081DA217"/>
+    <w:rsid w:val="008F5A1B"/>
+    <w:rPr>
+      <w:rFonts w:eastAsiaTheme="minorHAnsi"/>
+      <w:lang w:eastAsia="en-US"/>
+    </w:rPr>
+  </w:style>
+  <w:style w:type="paragraph" w:customStyle="1" w:styleId="4F1C2C89CA854A648D6D56EA2815D7BB11">
+    <w:name w:val="4F1C2C89CA854A648D6D56EA2815D7BB11"/>
+    <w:rsid w:val="008F5A1B"/>
+    <w:rPr>
+      <w:rFonts w:eastAsiaTheme="minorHAnsi"/>
+      <w:lang w:eastAsia="en-US"/>
+    </w:rPr>
+  </w:style>
+  <w:style w:type="paragraph" w:customStyle="1" w:styleId="4AAD976DCA8B4026BE0B0446CADDFC6711">
+    <w:name w:val="4AAD976DCA8B4026BE0B0446CADDFC6711"/>
+    <w:rsid w:val="008F5A1B"/>
+    <w:rPr>
+      <w:rFonts w:eastAsiaTheme="minorHAnsi"/>
+      <w:lang w:eastAsia="en-US"/>
+    </w:rPr>
+  </w:style>
+  <w:style w:type="paragraph" w:customStyle="1" w:styleId="4922B966FC53442F9EEA44807925436211">
+    <w:name w:val="4922B966FC53442F9EEA44807925436211"/>
+    <w:rsid w:val="008F5A1B"/>
+    <w:rPr>
+      <w:rFonts w:eastAsiaTheme="minorHAnsi"/>
+      <w:lang w:eastAsia="en-US"/>
+    </w:rPr>
+  </w:style>
+  <w:style w:type="paragraph" w:customStyle="1" w:styleId="0F44E0A5811C4917903B7857A6BC7B8411">
+    <w:name w:val="0F44E0A5811C4917903B7857A6BC7B8411"/>
+    <w:rsid w:val="008F5A1B"/>
+    <w:rPr>
+      <w:rFonts w:eastAsiaTheme="minorHAnsi"/>
+      <w:lang w:eastAsia="en-US"/>
+    </w:rPr>
+  </w:style>
+  <w:style w:type="paragraph" w:customStyle="1" w:styleId="66BB557C45C34924B696111FAB73A7A36">
+    <w:name w:val="66BB557C45C34924B696111FAB73A7A36"/>
+    <w:rsid w:val="008F5A1B"/>
+    <w:rPr>
+      <w:rFonts w:eastAsiaTheme="minorHAnsi"/>
+      <w:lang w:eastAsia="en-US"/>
+    </w:rPr>
+  </w:style>
+  <w:style w:type="paragraph" w:customStyle="1" w:styleId="4D5F7A4CD7CF418AB392B52B08CE620D17">
+    <w:name w:val="4D5F7A4CD7CF418AB392B52B08CE620D17"/>
+    <w:rsid w:val="008F5A1B"/>
+    <w:rPr>
+      <w:rFonts w:eastAsiaTheme="minorHAnsi"/>
+      <w:lang w:eastAsia="en-US"/>
+    </w:rPr>
+  </w:style>
+  <w:style w:type="paragraph" w:customStyle="1" w:styleId="2B0B7A5956044BBB8B551AE3ACDD72FB17">
+    <w:name w:val="2B0B7A5956044BBB8B551AE3ACDD72FB17"/>
+    <w:rsid w:val="008F5A1B"/>
     <w:rPr>
       <w:rFonts w:eastAsiaTheme="minorHAnsi"/>
       <w:lang w:eastAsia="en-US"/>

</xml_diff>

<commit_message>
ItemRepeater ItemIf and IsNotLastElement condition
</commit_message>
<xml_diff>
--- a/TsSoft.Docx.TemplateEngine.Test/ItemRepeaterNestedInOneParagraph.docx
+++ b/TsSoft.Docx.TemplateEngine.Test/ItemRepeaterNestedInOneParagraph.docx
@@ -9,12 +9,14 @@
           <w:lang w:val="en-US"/>
         </w:rPr>
       </w:pPr>
+      <w:proofErr w:type="spellStart"/>
       <w:r>
         <w:rPr>
           <w:lang w:val="en-US"/>
         </w:rPr>
         <w:t>ItemRepeater</w:t>
       </w:r>
+      <w:proofErr w:type="spellEnd"/>
       <w:r>
         <w:rPr>
           <w:lang w:val="en-US"/>
@@ -65,10 +67,10 @@
         <w:tblLook w:val="04A0"/>
       </w:tblPr>
       <w:tblGrid>
-        <w:gridCol w:w="2336"/>
-        <w:gridCol w:w="2354"/>
-        <w:gridCol w:w="2358"/>
-        <w:gridCol w:w="2523"/>
+        <w:gridCol w:w="2117"/>
+        <w:gridCol w:w="2204"/>
+        <w:gridCol w:w="2222"/>
+        <w:gridCol w:w="3028"/>
       </w:tblGrid>
       <w:tr>
         <w:tc>
@@ -342,8 +344,16 @@
                   <w:rPr>
                     <w:lang w:val="en-US"/>
                   </w:rPr>
-                  <w:t>./SuBject</w:t>
+                  <w:t>./</w:t>
                 </w:r>
+                <w:proofErr w:type="spellStart"/>
+                <w:r>
+                  <w:rPr>
+                    <w:lang w:val="en-US"/>
+                  </w:rPr>
+                  <w:t>SuBject</w:t>
+                </w:r>
+                <w:proofErr w:type="spellEnd"/>
               </w:p>
             </w:tc>
           </w:sdtContent>
@@ -378,8 +388,16 @@
                   <w:rPr>
                     <w:lang w:val="en-US"/>
                   </w:rPr>
-                  <w:t>./IssUeDate</w:t>
+                  <w:t>./</w:t>
                 </w:r>
+                <w:proofErr w:type="spellStart"/>
+                <w:r>
+                  <w:rPr>
+                    <w:lang w:val="en-US"/>
+                  </w:rPr>
+                  <w:t>IssUeDate</w:t>
+                </w:r>
+                <w:proofErr w:type="spellEnd"/>
               </w:p>
             </w:tc>
           </w:sdtContent>
@@ -414,13 +432,28 @@
                   <w:rPr>
                     <w:lang w:val="en-US"/>
                   </w:rPr>
-                  <w:t>./expiredates</w:t>
+                  <w:t>./</w:t>
                 </w:r>
+                <w:proofErr w:type="spellStart"/>
                 <w:r>
                   <w:rPr>
                     <w:lang w:val="en-US"/>
                   </w:rPr>
-                  <w:t>/I</w:t>
+                  <w:t>expiredates</w:t>
+                </w:r>
+                <w:proofErr w:type="spellEnd"/>
+                <w:r>
+                  <w:rPr>
+                    <w:lang w:val="en-US"/>
+                  </w:rPr>
+                  <w:t>/</w:t>
+                </w:r>
+                <w:proofErr w:type="spellStart"/>
+                <w:r>
+                  <w:rPr>
+                    <w:lang w:val="en-US"/>
+                  </w:rPr>
+                  <w:t>I</w:t>
                 </w:r>
                 <w:r>
                   <w:rPr>
@@ -428,6 +461,7 @@
                   </w:rPr>
                   <w:t>ExpireDate</w:t>
                 </w:r>
+                <w:proofErr w:type="spellEnd"/>
               </w:sdtContent>
             </w:sdt>
           </w:p>
@@ -538,8 +572,16 @@
                   <w:rPr>
                     <w:lang w:val="en-US"/>
                   </w:rPr>
-                  <w:t>./addinfo</w:t>
+                  <w:t>./</w:t>
                 </w:r>
+                <w:proofErr w:type="spellStart"/>
+                <w:r>
+                  <w:rPr>
+                    <w:lang w:val="en-US"/>
+                  </w:rPr>
+                  <w:t>addinfo</w:t>
+                </w:r>
+                <w:proofErr w:type="spellEnd"/>
               </w:sdtContent>
             </w:sdt>
           </w:p>
@@ -589,11 +631,72 @@
                 <w:text/>
               </w:sdtPr>
               <w:sdtContent>
+                <w:proofErr w:type="gramStart"/>
                 <w:r>
                   <w:rPr>
                     <w:lang w:val="en-US"/>
                   </w:rPr>
-                  <w:t>./TextInfo</w:t>
+                  <w:t>./</w:t>
+                </w:r>
+                <w:proofErr w:type="spellStart"/>
+                <w:proofErr w:type="gramEnd"/>
+                <w:r>
+                  <w:rPr>
+                    <w:lang w:val="en-US"/>
+                  </w:rPr>
+                  <w:t>TextInfo</w:t>
+                </w:r>
+                <w:proofErr w:type="spellEnd"/>
+              </w:sdtContent>
+            </w:sdt>
+            <w:sdt>
+              <w:sdtPr>
+                <w:rPr>
+                  <w:lang w:val="en-US"/>
+                </w:rPr>
+                <w:alias w:val="RItemIf"/>
+                <w:tag w:val="RItemIf"/>
+                <w:id w:val="5241884"/>
+                <w:placeholder>
+                  <w:docPart w:val="DefaultPlaceholder_22675703"/>
+                </w:placeholder>
+                <w:showingPlcHdr/>
+                <w:text/>
+              </w:sdtPr>
+              <w:sdtContent>
+                <w:proofErr w:type="spellStart"/>
+                <w:r>
+                  <w:t>isnotlastelement</w:t>
+                </w:r>
+                <w:proofErr w:type="spellEnd"/>
+              </w:sdtContent>
+            </w:sdt>
+            <w:r>
+              <w:rPr>
+                <w:lang w:val="en-US"/>
+              </w:rPr>
+              <w:t>…..</w:t>
+            </w:r>
+            <w:sdt>
+              <w:sdtPr>
+                <w:rPr>
+                  <w:lang w:val="en-US"/>
+                </w:rPr>
+                <w:alias w:val="REndIf"/>
+                <w:tag w:val="REndIf"/>
+                <w:id w:val="5241963"/>
+                <w:placeholder>
+                  <w:docPart w:val="DefaultPlaceholder_22675703"/>
+                </w:placeholder>
+                <w:showingPlcHdr/>
+                <w:text/>
+              </w:sdtPr>
+              <w:sdtContent>
+                <w:r>
+                  <w:rPr>
+                    <w:lang w:val="en-US"/>
+                  </w:rPr>
+                  <w:t>.</w:t>
                 </w:r>
               </w:sdtContent>
             </w:sdt>
@@ -613,7 +716,10 @@
               </w:sdtPr>
               <w:sdtContent>
                 <w:r>
-                  <w:t>'    '</w:t>
+                  <w:rPr>
+                    <w:lang w:val="en-US"/>
+                  </w:rPr>
+                  <w:t>.</w:t>
                 </w:r>
               </w:sdtContent>
             </w:sdt>
@@ -621,6 +727,9 @@
           <w:p>
             <w:pPr>
               <w:jc w:val="center"/>
+              <w:rPr>
+                <w:lang w:val="en-US"/>
+              </w:rPr>
             </w:pPr>
             <w:sdt>
               <w:sdtPr>
@@ -638,6 +747,7 @@
                   <w:rPr>
                     <w:b/>
                     <w:color w:val="C0504D" w:themeColor="accent2"/>
+                    <w:lang w:val="en-US"/>
                   </w:rPr>
                   <w:t>.</w:t>
                 </w:r>
@@ -1146,7 +1256,7 @@
       <w:docPartBody>
         <w:p>
           <w:pPr>
-            <w:pStyle w:val="34FF3303FCD04D6FBEE17B4FE1BE11E318"/>
+            <w:pStyle w:val="34FF3303FCD04D6FBEE17B4FE1BE11E320"/>
           </w:pPr>
           <w:r>
             <w:rPr>
@@ -1175,7 +1285,7 @@
       <w:docPartBody>
         <w:p>
           <w:pPr>
-            <w:pStyle w:val="DD20BE96C1704BF9AE12C50F8FA432D218"/>
+            <w:pStyle w:val="DD20BE96C1704BF9AE12C50F8FA432D220"/>
           </w:pPr>
           <w:r>
             <w:rPr>
@@ -1204,7 +1314,7 @@
       <w:docPartBody>
         <w:p>
           <w:pPr>
-            <w:pStyle w:val="11A81421E18D469198FD2AFE00B5C5DC18"/>
+            <w:pStyle w:val="11A81421E18D469198FD2AFE00B5C5DC20"/>
           </w:pPr>
           <w:r>
             <w:rPr>
@@ -1245,7 +1355,7 @@
       <w:docPartBody>
         <w:p>
           <w:pPr>
-            <w:pStyle w:val="725DF4FFBF7B41A49CACE6F68FC9405719"/>
+            <w:pStyle w:val="725DF4FFBF7B41A49CACE6F68FC9405721"/>
           </w:pPr>
           <w:r>
             <w:rPr>
@@ -1274,7 +1384,7 @@
       <w:docPartBody>
         <w:p>
           <w:pPr>
-            <w:pStyle w:val="1D78EB18FC7A447CAA942B73845A2CE517"/>
+            <w:pStyle w:val="1D78EB18FC7A447CAA942B73845A2CE519"/>
           </w:pPr>
           <w:r>
             <w:rPr>
@@ -1304,7 +1414,7 @@
       <w:docPartBody>
         <w:p>
           <w:pPr>
-            <w:pStyle w:val="A5F8E073F68B4179B0A50ECFB5081DA217"/>
+            <w:pStyle w:val="A5F8E073F68B4179B0A50ECFB5081DA219"/>
           </w:pPr>
           <w:r>
             <w:rPr>
@@ -1333,7 +1443,7 @@
       <w:docPartBody>
         <w:p>
           <w:pPr>
-            <w:pStyle w:val="4D5F7A4CD7CF418AB392B52B08CE620D17"/>
+            <w:pStyle w:val="4D5F7A4CD7CF418AB392B52B08CE620D19"/>
           </w:pPr>
           <w:r>
             <w:rPr>
@@ -1362,7 +1472,7 @@
       <w:docPartBody>
         <w:p>
           <w:pPr>
-            <w:pStyle w:val="2B0B7A5956044BBB8B551AE3ACDD72FB17"/>
+            <w:pStyle w:val="2B0B7A5956044BBB8B551AE3ACDD72FB19"/>
           </w:pPr>
           <w:r>
             <w:rPr>
@@ -1391,7 +1501,7 @@
       <w:docPartBody>
         <w:p>
           <w:pPr>
-            <w:pStyle w:val="4F1C2C89CA854A648D6D56EA2815D7BB11"/>
+            <w:pStyle w:val="4F1C2C89CA854A648D6D56EA2815D7BB13"/>
           </w:pPr>
           <w:r>
             <w:rPr>
@@ -1420,7 +1530,7 @@
       <w:docPartBody>
         <w:p>
           <w:pPr>
-            <w:pStyle w:val="4AAD976DCA8B4026BE0B0446CADDFC6711"/>
+            <w:pStyle w:val="4AAD976DCA8B4026BE0B0446CADDFC6713"/>
           </w:pPr>
           <w:r>
             <w:rPr>
@@ -1450,7 +1560,7 @@
       <w:docPartBody>
         <w:p>
           <w:pPr>
-            <w:pStyle w:val="4922B966FC53442F9EEA44807925436211"/>
+            <w:pStyle w:val="4922B966FC53442F9EEA44807925436213"/>
           </w:pPr>
           <w:r>
             <w:rPr>
@@ -1479,13 +1589,13 @@
       <w:docPartBody>
         <w:p>
           <w:pPr>
-            <w:pStyle w:val="0F44E0A5811C4917903B7857A6BC7B8411"/>
+            <w:pStyle w:val="0F44E0A5811C4917903B7857A6BC7B8412"/>
           </w:pPr>
           <w:r>
             <w:rPr>
               <w:lang w:val="en-US"/>
             </w:rPr>
-            <w:t>.</w:t>
+            <w:t>'    '</w:t>
           </w:r>
         </w:p>
       </w:docPartBody>
@@ -1508,14 +1618,41 @@
       <w:docPartBody>
         <w:p>
           <w:pPr>
-            <w:pStyle w:val="66BB557C45C34924B696111FAB73A7A36"/>
+            <w:pStyle w:val="66BB557C45C34924B696111FAB73A7A38"/>
           </w:pPr>
           <w:r>
             <w:rPr>
               <w:b/>
               <w:color w:val="C0504D" w:themeColor="accent2"/>
+              <w:lang w:val="en-US"/>
             </w:rPr>
             <w:t>.</w:t>
+          </w:r>
+        </w:p>
+      </w:docPartBody>
+    </w:docPart>
+    <w:docPart>
+      <w:docPartPr>
+        <w:name w:val="DefaultPlaceholder_22675703"/>
+        <w:category>
+          <w:name w:val="Общие"/>
+          <w:gallery w:val="placeholder"/>
+        </w:category>
+        <w:types>
+          <w:type w:val="bbPlcHdr"/>
+        </w:types>
+        <w:behaviors>
+          <w:behavior w:val="content"/>
+        </w:behaviors>
+        <w:guid w:val="{39027766-4E4F-4012-8AE7-3FA733D45285}"/>
+      </w:docPartPr>
+      <w:docPartBody>
+        <w:p>
+          <w:r>
+            <w:rPr>
+              <w:rStyle w:val="a3"/>
+            </w:rPr>
+            <w:t>Место для ввода текста.</w:t>
           </w:r>
         </w:p>
       </w:docPartBody>
@@ -1582,7 +1719,9 @@
     <w:rsid w:val="008F5A1B"/>
     <w:rsid w:val="009921B4"/>
     <w:rsid w:val="00BC685B"/>
+    <w:rsid w:val="00C24CCF"/>
     <w:rsid w:val="00D2015C"/>
+    <w:rsid w:val="00D82186"/>
     <w:rsid w:val="00D94A46"/>
     <w:rsid w:val="00DD04A5"/>
     <w:rsid w:val="00F66B89"/>
@@ -1802,7 +1941,7 @@
     <w:basedOn w:val="a0"/>
     <w:uiPriority w:val="99"/>
     <w:semiHidden/>
-    <w:rsid w:val="008F5A1B"/>
+    <w:rsid w:val="00C24CCF"/>
     <w:rPr>
       <w:color w:val="808080"/>
     </w:rPr>
@@ -3434,6 +3573,206 @@
   <w:style w:type="paragraph" w:customStyle="1" w:styleId="2B0B7A5956044BBB8B551AE3ACDD72FB17">
     <w:name w:val="2B0B7A5956044BBB8B551AE3ACDD72FB17"/>
     <w:rsid w:val="008F5A1B"/>
+    <w:rPr>
+      <w:rFonts w:eastAsiaTheme="minorHAnsi"/>
+      <w:lang w:eastAsia="en-US"/>
+    </w:rPr>
+  </w:style>
+  <w:style w:type="paragraph" w:customStyle="1" w:styleId="725DF4FFBF7B41A49CACE6F68FC9405720">
+    <w:name w:val="725DF4FFBF7B41A49CACE6F68FC9405720"/>
+    <w:rsid w:val="00D82186"/>
+    <w:rPr>
+      <w:rFonts w:eastAsiaTheme="minorHAnsi"/>
+      <w:lang w:eastAsia="en-US"/>
+    </w:rPr>
+  </w:style>
+  <w:style w:type="paragraph" w:customStyle="1" w:styleId="34FF3303FCD04D6FBEE17B4FE1BE11E319">
+    <w:name w:val="34FF3303FCD04D6FBEE17B4FE1BE11E319"/>
+    <w:rsid w:val="00D82186"/>
+    <w:rPr>
+      <w:rFonts w:eastAsiaTheme="minorHAnsi"/>
+      <w:lang w:eastAsia="en-US"/>
+    </w:rPr>
+  </w:style>
+  <w:style w:type="paragraph" w:customStyle="1" w:styleId="DD20BE96C1704BF9AE12C50F8FA432D219">
+    <w:name w:val="DD20BE96C1704BF9AE12C50F8FA432D219"/>
+    <w:rsid w:val="00D82186"/>
+    <w:rPr>
+      <w:rFonts w:eastAsiaTheme="minorHAnsi"/>
+      <w:lang w:eastAsia="en-US"/>
+    </w:rPr>
+  </w:style>
+  <w:style w:type="paragraph" w:customStyle="1" w:styleId="11A81421E18D469198FD2AFE00B5C5DC19">
+    <w:name w:val="11A81421E18D469198FD2AFE00B5C5DC19"/>
+    <w:rsid w:val="00D82186"/>
+    <w:rPr>
+      <w:rFonts w:eastAsiaTheme="minorHAnsi"/>
+      <w:lang w:eastAsia="en-US"/>
+    </w:rPr>
+  </w:style>
+  <w:style w:type="paragraph" w:customStyle="1" w:styleId="1D78EB18FC7A447CAA942B73845A2CE518">
+    <w:name w:val="1D78EB18FC7A447CAA942B73845A2CE518"/>
+    <w:rsid w:val="00D82186"/>
+    <w:rPr>
+      <w:rFonts w:eastAsiaTheme="minorHAnsi"/>
+      <w:lang w:eastAsia="en-US"/>
+    </w:rPr>
+  </w:style>
+  <w:style w:type="paragraph" w:customStyle="1" w:styleId="A5F8E073F68B4179B0A50ECFB5081DA218">
+    <w:name w:val="A5F8E073F68B4179B0A50ECFB5081DA218"/>
+    <w:rsid w:val="00D82186"/>
+    <w:rPr>
+      <w:rFonts w:eastAsiaTheme="minorHAnsi"/>
+      <w:lang w:eastAsia="en-US"/>
+    </w:rPr>
+  </w:style>
+  <w:style w:type="paragraph" w:customStyle="1" w:styleId="4F1C2C89CA854A648D6D56EA2815D7BB12">
+    <w:name w:val="4F1C2C89CA854A648D6D56EA2815D7BB12"/>
+    <w:rsid w:val="00D82186"/>
+    <w:rPr>
+      <w:rFonts w:eastAsiaTheme="minorHAnsi"/>
+      <w:lang w:eastAsia="en-US"/>
+    </w:rPr>
+  </w:style>
+  <w:style w:type="paragraph" w:customStyle="1" w:styleId="4AAD976DCA8B4026BE0B0446CADDFC6712">
+    <w:name w:val="4AAD976DCA8B4026BE0B0446CADDFC6712"/>
+    <w:rsid w:val="00D82186"/>
+    <w:rPr>
+      <w:rFonts w:eastAsiaTheme="minorHAnsi"/>
+      <w:lang w:eastAsia="en-US"/>
+    </w:rPr>
+  </w:style>
+  <w:style w:type="paragraph" w:customStyle="1" w:styleId="4922B966FC53442F9EEA44807925436212">
+    <w:name w:val="4922B966FC53442F9EEA44807925436212"/>
+    <w:rsid w:val="00D82186"/>
+    <w:rPr>
+      <w:rFonts w:eastAsiaTheme="minorHAnsi"/>
+      <w:lang w:eastAsia="en-US"/>
+    </w:rPr>
+  </w:style>
+  <w:style w:type="paragraph" w:customStyle="1" w:styleId="66BB557C45C34924B696111FAB73A7A37">
+    <w:name w:val="66BB557C45C34924B696111FAB73A7A37"/>
+    <w:rsid w:val="00D82186"/>
+    <w:rPr>
+      <w:rFonts w:eastAsiaTheme="minorHAnsi"/>
+      <w:lang w:eastAsia="en-US"/>
+    </w:rPr>
+  </w:style>
+  <w:style w:type="paragraph" w:customStyle="1" w:styleId="4D5F7A4CD7CF418AB392B52B08CE620D18">
+    <w:name w:val="4D5F7A4CD7CF418AB392B52B08CE620D18"/>
+    <w:rsid w:val="00D82186"/>
+    <w:rPr>
+      <w:rFonts w:eastAsiaTheme="minorHAnsi"/>
+      <w:lang w:eastAsia="en-US"/>
+    </w:rPr>
+  </w:style>
+  <w:style w:type="paragraph" w:customStyle="1" w:styleId="2B0B7A5956044BBB8B551AE3ACDD72FB18">
+    <w:name w:val="2B0B7A5956044BBB8B551AE3ACDD72FB18"/>
+    <w:rsid w:val="00D82186"/>
+    <w:rPr>
+      <w:rFonts w:eastAsiaTheme="minorHAnsi"/>
+      <w:lang w:eastAsia="en-US"/>
+    </w:rPr>
+  </w:style>
+  <w:style w:type="paragraph" w:customStyle="1" w:styleId="725DF4FFBF7B41A49CACE6F68FC9405721">
+    <w:name w:val="725DF4FFBF7B41A49CACE6F68FC9405721"/>
+    <w:rsid w:val="00C24CCF"/>
+    <w:rPr>
+      <w:rFonts w:eastAsiaTheme="minorHAnsi"/>
+      <w:lang w:eastAsia="en-US"/>
+    </w:rPr>
+  </w:style>
+  <w:style w:type="paragraph" w:customStyle="1" w:styleId="34FF3303FCD04D6FBEE17B4FE1BE11E320">
+    <w:name w:val="34FF3303FCD04D6FBEE17B4FE1BE11E320"/>
+    <w:rsid w:val="00C24CCF"/>
+    <w:rPr>
+      <w:rFonts w:eastAsiaTheme="minorHAnsi"/>
+      <w:lang w:eastAsia="en-US"/>
+    </w:rPr>
+  </w:style>
+  <w:style w:type="paragraph" w:customStyle="1" w:styleId="DD20BE96C1704BF9AE12C50F8FA432D220">
+    <w:name w:val="DD20BE96C1704BF9AE12C50F8FA432D220"/>
+    <w:rsid w:val="00C24CCF"/>
+    <w:rPr>
+      <w:rFonts w:eastAsiaTheme="minorHAnsi"/>
+      <w:lang w:eastAsia="en-US"/>
+    </w:rPr>
+  </w:style>
+  <w:style w:type="paragraph" w:customStyle="1" w:styleId="11A81421E18D469198FD2AFE00B5C5DC20">
+    <w:name w:val="11A81421E18D469198FD2AFE00B5C5DC20"/>
+    <w:rsid w:val="00C24CCF"/>
+    <w:rPr>
+      <w:rFonts w:eastAsiaTheme="minorHAnsi"/>
+      <w:lang w:eastAsia="en-US"/>
+    </w:rPr>
+  </w:style>
+  <w:style w:type="paragraph" w:customStyle="1" w:styleId="1D78EB18FC7A447CAA942B73845A2CE519">
+    <w:name w:val="1D78EB18FC7A447CAA942B73845A2CE519"/>
+    <w:rsid w:val="00C24CCF"/>
+    <w:rPr>
+      <w:rFonts w:eastAsiaTheme="minorHAnsi"/>
+      <w:lang w:eastAsia="en-US"/>
+    </w:rPr>
+  </w:style>
+  <w:style w:type="paragraph" w:customStyle="1" w:styleId="A5F8E073F68B4179B0A50ECFB5081DA219">
+    <w:name w:val="A5F8E073F68B4179B0A50ECFB5081DA219"/>
+    <w:rsid w:val="00C24CCF"/>
+    <w:rPr>
+      <w:rFonts w:eastAsiaTheme="minorHAnsi"/>
+      <w:lang w:eastAsia="en-US"/>
+    </w:rPr>
+  </w:style>
+  <w:style w:type="paragraph" w:customStyle="1" w:styleId="4F1C2C89CA854A648D6D56EA2815D7BB13">
+    <w:name w:val="4F1C2C89CA854A648D6D56EA2815D7BB13"/>
+    <w:rsid w:val="00C24CCF"/>
+    <w:rPr>
+      <w:rFonts w:eastAsiaTheme="minorHAnsi"/>
+      <w:lang w:eastAsia="en-US"/>
+    </w:rPr>
+  </w:style>
+  <w:style w:type="paragraph" w:customStyle="1" w:styleId="4AAD976DCA8B4026BE0B0446CADDFC6713">
+    <w:name w:val="4AAD976DCA8B4026BE0B0446CADDFC6713"/>
+    <w:rsid w:val="00C24CCF"/>
+    <w:rPr>
+      <w:rFonts w:eastAsiaTheme="minorHAnsi"/>
+      <w:lang w:eastAsia="en-US"/>
+    </w:rPr>
+  </w:style>
+  <w:style w:type="paragraph" w:customStyle="1" w:styleId="4922B966FC53442F9EEA44807925436213">
+    <w:name w:val="4922B966FC53442F9EEA44807925436213"/>
+    <w:rsid w:val="00C24CCF"/>
+    <w:rPr>
+      <w:rFonts w:eastAsiaTheme="minorHAnsi"/>
+      <w:lang w:eastAsia="en-US"/>
+    </w:rPr>
+  </w:style>
+  <w:style w:type="paragraph" w:customStyle="1" w:styleId="0F44E0A5811C4917903B7857A6BC7B8412">
+    <w:name w:val="0F44E0A5811C4917903B7857A6BC7B8412"/>
+    <w:rsid w:val="00C24CCF"/>
+    <w:rPr>
+      <w:rFonts w:eastAsiaTheme="minorHAnsi"/>
+      <w:lang w:eastAsia="en-US"/>
+    </w:rPr>
+  </w:style>
+  <w:style w:type="paragraph" w:customStyle="1" w:styleId="66BB557C45C34924B696111FAB73A7A38">
+    <w:name w:val="66BB557C45C34924B696111FAB73A7A38"/>
+    <w:rsid w:val="00C24CCF"/>
+    <w:rPr>
+      <w:rFonts w:eastAsiaTheme="minorHAnsi"/>
+      <w:lang w:eastAsia="en-US"/>
+    </w:rPr>
+  </w:style>
+  <w:style w:type="paragraph" w:customStyle="1" w:styleId="4D5F7A4CD7CF418AB392B52B08CE620D19">
+    <w:name w:val="4D5F7A4CD7CF418AB392B52B08CE620D19"/>
+    <w:rsid w:val="00C24CCF"/>
+    <w:rPr>
+      <w:rFonts w:eastAsiaTheme="minorHAnsi"/>
+      <w:lang w:eastAsia="en-US"/>
+    </w:rPr>
+  </w:style>
+  <w:style w:type="paragraph" w:customStyle="1" w:styleId="2B0B7A5956044BBB8B551AE3ACDD72FB19">
+    <w:name w:val="2B0B7A5956044BBB8B551AE3ACDD72FB19"/>
+    <w:rsid w:val="00C24CCF"/>
     <w:rPr>
       <w:rFonts w:eastAsiaTheme="minorHAnsi"/>
       <w:lang w:eastAsia="en-US"/>

</xml_diff>